<commit_message>
best in universe 2
</commit_message>
<xml_diff>
--- a/Vladyslav_Yemelianov_diploma_1st.docx
+++ b/Vladyslav_Yemelianov_diploma_1st.docx
@@ -768,6 +768,11 @@
     </w:p>
     <w:p>
       <w:pPr>
+        <w:tabs>
+          <w:tab w:val="left" w:pos="5103"/>
+          <w:tab w:val="left" w:pos="6379"/>
+          <w:tab w:val="left" w:pos="9639"/>
+        </w:tabs>
         <w:spacing w:line="240" w:lineRule="auto"/>
         <w:ind w:left="3969" w:firstLine="0"/>
         <w:rPr>
@@ -778,7 +783,42 @@
         <w:rPr>
           <w:lang w:val="uk-UA"/>
         </w:rPr>
-        <w:t>Рецензент_______________________________</w:t>
+        <w:t>Рецензент</w:t>
+      </w:r>
+      <w:r>
+        <w:rPr>
+          <w:u w:val="single"/>
+          <w:lang w:val="uk-UA"/>
+        </w:rPr>
+        <w:tab/>
+      </w:r>
+      <w:r>
+        <w:rPr>
+          <w:u w:val="single"/>
+          <w:lang w:val="uk-UA"/>
+        </w:rPr>
+        <w:t>Юр</w:t>
+      </w:r>
+      <w:r>
+        <w:rPr>
+          <w:u w:val="single"/>
+          <w:lang w:val="uk-UA"/>
+        </w:rPr>
+        <w:t>’</w:t>
+      </w:r>
+      <w:r>
+        <w:rPr>
+          <w:u w:val="single"/>
+          <w:lang w:val="uk-UA"/>
+        </w:rPr>
+        <w:t>єв І.О.</w:t>
+      </w:r>
+      <w:r>
+        <w:rPr>
+          <w:u w:val="single"/>
+          <w:lang w:val="uk-UA"/>
+        </w:rPr>
+        <w:tab/>
       </w:r>
     </w:p>
     <w:p>
@@ -823,6 +863,9 @@
         <w:pStyle w:val="FR3"/>
         <w:spacing w:before="120"/>
         <w:jc w:val="left"/>
+        <w:rPr>
+          <w:lang w:val="uk-UA"/>
+        </w:rPr>
       </w:pPr>
       <w:r>
         <w:rPr>
@@ -850,6 +893,9 @@
         <w:t xml:space="preserve">Зав. кафедри       </w:t>
       </w:r>
       <w:r>
+        <w:rPr>
+          <w:lang w:val="uk-UA"/>
+        </w:rPr>
         <w:t xml:space="preserve">              </w:t>
       </w:r>
       <w:r>
@@ -901,13 +947,13 @@
       </w:pPr>
       <w:r>
         <w:rPr>
-          <w:lang w:val="ru-RU"/>
+          <w:lang w:val="uk-UA"/>
         </w:rPr>
         <w:t xml:space="preserve"> </w:t>
       </w:r>
       <w:r>
         <w:rPr>
-          <w:lang w:val="ru-RU"/>
+          <w:lang w:val="uk-UA"/>
         </w:rPr>
         <w:t xml:space="preserve">  </w:t>
       </w:r>
@@ -915,53 +961,33 @@
         <w:rPr>
           <w:sz w:val="20"/>
           <w:szCs w:val="20"/>
-          <w:lang w:val="ru-RU"/>
-        </w:rPr>
-        <w:t>(</w:t>
-      </w:r>
-      <w:proofErr w:type="spellStart"/>
-      <w:proofErr w:type="gramStart"/>
+          <w:lang w:val="uk-UA"/>
+        </w:rPr>
+        <w:t xml:space="preserve">(підпис)                       </w:t>
+      </w:r>
       <w:r>
         <w:rPr>
           <w:sz w:val="20"/>
           <w:szCs w:val="20"/>
-          <w:lang w:val="ru-RU"/>
-        </w:rPr>
-        <w:t>підпис</w:t>
-      </w:r>
-      <w:proofErr w:type="spellEnd"/>
+          <w:lang w:val="uk-UA"/>
+        </w:rPr>
+        <w:t xml:space="preserve">      </w:t>
+      </w:r>
       <w:r>
         <w:rPr>
           <w:sz w:val="20"/>
           <w:szCs w:val="20"/>
-          <w:lang w:val="ru-RU"/>
-        </w:rPr>
-        <w:t xml:space="preserve">)   </w:t>
-      </w:r>
-      <w:proofErr w:type="gramEnd"/>
+          <w:lang w:val="uk-UA"/>
+        </w:rPr>
+        <w:t xml:space="preserve">      </w:t>
+      </w:r>
       <w:r>
         <w:rPr>
           <w:sz w:val="20"/>
           <w:szCs w:val="20"/>
           <w:lang w:val="ru-RU"/>
         </w:rPr>
-        <w:t xml:space="preserve">                    </w:t>
-      </w:r>
-      <w:r>
-        <w:rPr>
-          <w:sz w:val="20"/>
-          <w:szCs w:val="20"/>
-          <w:lang w:val="uk-UA"/>
-        </w:rPr>
-        <w:t xml:space="preserve">      </w:t>
-      </w:r>
-      <w:r>
-        <w:rPr>
-          <w:sz w:val="20"/>
-          <w:szCs w:val="20"/>
-          <w:lang w:val="ru-RU"/>
-        </w:rPr>
-        <w:t xml:space="preserve">      (</w:t>
+        <w:t>(</w:t>
       </w:r>
       <w:proofErr w:type="spellStart"/>
       <w:r>
@@ -2884,8 +2910,6 @@
           <w:lang w:val="uk-UA"/>
         </w:rPr>
       </w:pPr>
-      <w:bookmarkStart w:id="0" w:name="_GoBack"/>
-      <w:bookmarkEnd w:id="0"/>
     </w:p>
     <w:p>
       <w:pPr>
@@ -5633,6 +5657,8 @@
           <w:lang w:val="uk-UA"/>
         </w:rPr>
       </w:pPr>
+      <w:bookmarkStart w:id="0" w:name="_GoBack"/>
+      <w:bookmarkEnd w:id="0"/>
     </w:p>
     <w:p>
       <w:pPr>
@@ -5684,28 +5710,28 @@
           <w:szCs w:val="28"/>
           <w:lang w:val="ru-RU"/>
         </w:rPr>
-        <w:t xml:space="preserve">Предмет – </w:t>
-      </w:r>
-      <w:r>
-        <w:rPr>
-          <w:szCs w:val="28"/>
-          <w:lang w:val="ru-RU"/>
-        </w:rPr>
-        <w:t xml:space="preserve">система </w:t>
-      </w:r>
-      <w:r>
-        <w:rPr>
-          <w:szCs w:val="28"/>
-          <w:lang w:val="ru-RU"/>
-        </w:rPr>
-        <w:t>многокритериального</w:t>
-      </w:r>
-      <w:r>
-        <w:rPr>
-          <w:szCs w:val="28"/>
-          <w:lang w:val="ru-RU"/>
-        </w:rPr>
-        <w:t xml:space="preserve"> поиска территориально-распределенных</w:t>
+        <w:t>Предмет –</w:t>
+      </w:r>
+      <w:r>
+        <w:rPr>
+          <w:szCs w:val="28"/>
+          <w:lang w:val="ru-RU"/>
+        </w:rPr>
+        <w:t xml:space="preserve"> </w:t>
+      </w:r>
+      <w:r>
+        <w:rPr>
+          <w:szCs w:val="28"/>
+          <w:lang w:val="ru-RU"/>
+        </w:rPr>
+        <w:t>многокритериальный поиск</w:t>
+      </w:r>
+      <w:r>
+        <w:rPr>
+          <w:szCs w:val="28"/>
+          <w:lang w:val="ru-RU"/>
+        </w:rPr>
+        <w:t xml:space="preserve"> территориально-распределенных</w:t>
       </w:r>
       <w:r>
         <w:rPr>

</xml_diff>